<commit_message>
Update Final report (first draft).docx
</commit_message>
<xml_diff>
--- a/Final report (first draft).docx
+++ b/Final report (first draft).docx
@@ -1,6 +1,6 @@
 
 <file path=word/document.xml><?xml version="1.0" encoding="utf-8"?>
-<w:document xmlns:wpc="http://schemas.microsoft.com/office/word/2010/wordprocessingCanvas" xmlns:cx="http://schemas.microsoft.com/office/drawing/2014/chartex" xmlns:cx1="http://schemas.microsoft.com/office/drawing/2015/9/8/chartex" xmlns:cx2="http://schemas.microsoft.com/office/drawing/2015/10/21/chartex" xmlns:cx3="http://schemas.microsoft.com/office/drawing/2016/5/9/chartex" xmlns:cx4="http://schemas.microsoft.com/office/drawing/2016/5/10/chartex" xmlns:cx5="http://schemas.microsoft.com/office/drawing/2016/5/11/chartex" xmlns:cx6="http://schemas.microsoft.com/office/drawing/2016/5/12/chartex" xmlns:cx7="http://schemas.microsoft.com/office/drawing/2016/5/13/chartex" xmlns:cx8="http://schemas.microsoft.com/office/drawing/2016/5/14/chartex" xmlns:mc="http://schemas.openxmlformats.org/markup-compatibility/2006" xmlns:aink="http://schemas.microsoft.com/office/drawing/2016/ink" xmlns:am3d="http://schemas.microsoft.com/office/drawing/2017/model3d" xmlns:o="urn:schemas-microsoft-com:office:office" xmlns:r="http://schemas.openxmlformats.org/officeDocument/2006/relationships" xmlns:m="http://schemas.openxmlformats.org/officeDocument/2006/math" xmlns:v="urn:schemas-microsoft-com:vml" xmlns:wp14="http://schemas.microsoft.com/office/word/2010/wordprocessingDrawing" xmlns:wp="http://schemas.openxmlformats.org/drawingml/2006/wordprocessingDrawing" xmlns:w10="urn:schemas-microsoft-com:office:word" xmlns:w="http://schemas.openxmlformats.org/wordprocessingml/2006/main" xmlns:w14="http://schemas.microsoft.com/office/word/2010/wordml" xmlns:w15="http://schemas.microsoft.com/office/word/2012/wordml" xmlns:w16cex="http://schemas.microsoft.com/office/word/2018/wordml/cex" xmlns:w16cid="http://schemas.microsoft.com/office/word/2016/wordml/cid" xmlns:w16="http://schemas.microsoft.com/office/word/2018/wordml" xmlns:w16sdtdh="http://schemas.microsoft.com/office/word/2020/wordml/sdtdatahash" xmlns:w16se="http://schemas.microsoft.com/office/word/2015/wordml/symex" xmlns:wpg="http://schemas.microsoft.com/office/word/2010/wordprocessingGroup" xmlns:wpi="http://schemas.microsoft.com/office/word/2010/wordprocessingInk" xmlns:wne="http://schemas.microsoft.com/office/word/2006/wordml" xmlns:wps="http://schemas.microsoft.com/office/word/2010/wordprocessingShape" mc:Ignorable="w14 w15 w16se w16cid w16 w16cex w16sdtdh wp14">
+<w:document xmlns:wpc="http://schemas.microsoft.com/office/word/2010/wordprocessingCanvas" xmlns:cx="http://schemas.microsoft.com/office/drawing/2014/chartex" xmlns:cx1="http://schemas.microsoft.com/office/drawing/2015/9/8/chartex" xmlns:cx2="http://schemas.microsoft.com/office/drawing/2015/10/21/chartex" xmlns:cx3="http://schemas.microsoft.com/office/drawing/2016/5/9/chartex" xmlns:cx4="http://schemas.microsoft.com/office/drawing/2016/5/10/chartex" xmlns:cx5="http://schemas.microsoft.com/office/drawing/2016/5/11/chartex" xmlns:cx6="http://schemas.microsoft.com/office/drawing/2016/5/12/chartex" xmlns:cx7="http://schemas.microsoft.com/office/drawing/2016/5/13/chartex" xmlns:cx8="http://schemas.microsoft.com/office/drawing/2016/5/14/chartex" xmlns:mc="http://schemas.openxmlformats.org/markup-compatibility/2006" xmlns:aink="http://schemas.microsoft.com/office/drawing/2016/ink" xmlns:am3d="http://schemas.microsoft.com/office/drawing/2017/model3d" xmlns:o="urn:schemas-microsoft-com:office:office" xmlns:oel="http://schemas.microsoft.com/office/2019/extlst" xmlns:r="http://schemas.openxmlformats.org/officeDocument/2006/relationships" xmlns:m="http://schemas.openxmlformats.org/officeDocument/2006/math" xmlns:v="urn:schemas-microsoft-com:vml" xmlns:wp14="http://schemas.microsoft.com/office/word/2010/wordprocessingDrawing" xmlns:wp="http://schemas.openxmlformats.org/drawingml/2006/wordprocessingDrawing" xmlns:w10="urn:schemas-microsoft-com:office:word" xmlns:w="http://schemas.openxmlformats.org/wordprocessingml/2006/main" xmlns:w14="http://schemas.microsoft.com/office/word/2010/wordml" xmlns:w15="http://schemas.microsoft.com/office/word/2012/wordml" xmlns:w16cex="http://schemas.microsoft.com/office/word/2018/wordml/cex" xmlns:w16cid="http://schemas.microsoft.com/office/word/2016/wordml/cid" xmlns:w16="http://schemas.microsoft.com/office/word/2018/wordml" xmlns:w16sdtdh="http://schemas.microsoft.com/office/word/2020/wordml/sdtdatahash" xmlns:w16se="http://schemas.microsoft.com/office/word/2015/wordml/symex" xmlns:wpg="http://schemas.microsoft.com/office/word/2010/wordprocessingGroup" xmlns:wpi="http://schemas.microsoft.com/office/word/2010/wordprocessingInk" xmlns:wne="http://schemas.microsoft.com/office/word/2006/wordml" xmlns:wps="http://schemas.microsoft.com/office/word/2010/wordprocessingShape" mc:Ignorable="w14 w15 w16se w16cid w16 w16cex w16sdtdh wp14">
   <w:body>
     <w:p>
       <w:pPr>
@@ -289,6 +289,7 @@
         <w:t xml:space="preserve"> is designed to assist users in locating national parks within their proximity that offer favorable air quality and pleasant weather conditions. Whether it's a family outing, a nature </w:t>
       </w:r>
       <w:bookmarkStart w:id="0" w:name="_Int_J8fWYq91"/>
+      <w:proofErr w:type="gramStart"/>
       <w:r>
         <w:rPr>
           <w:rFonts w:ascii="system-ui" w:eastAsia="system-ui" w:hAnsi="system-ui" w:cs="system-ui"/>
@@ -298,6 +299,7 @@
         <w:t>walk</w:t>
       </w:r>
       <w:bookmarkEnd w:id="0"/>
+      <w:proofErr w:type="gramEnd"/>
       <w:r>
         <w:rPr>
           <w:rFonts w:ascii="system-ui" w:eastAsia="system-ui" w:hAnsi="system-ui" w:cs="system-ui"/>
@@ -418,6 +420,7 @@
         </w:rPr>
         <w:t xml:space="preserve">Users </w:t>
       </w:r>
+      <w:proofErr w:type="gramStart"/>
       <w:r>
         <w:rPr>
           <w:rFonts w:ascii="system-ui" w:eastAsia="system-ui" w:hAnsi="system-ui" w:cs="system-ui"/>
@@ -432,7 +435,16 @@
           <w:sz w:val="28"/>
           <w:szCs w:val="28"/>
         </w:rPr>
-        <w:t xml:space="preserve"> able to register for an account and log in securely.</w:t>
+        <w:t xml:space="preserve"> able to</w:t>
+      </w:r>
+      <w:proofErr w:type="gramEnd"/>
+      <w:r>
+        <w:rPr>
+          <w:rFonts w:ascii="system-ui" w:eastAsia="system-ui" w:hAnsi="system-ui" w:cs="system-ui"/>
+          <w:sz w:val="28"/>
+          <w:szCs w:val="28"/>
+        </w:rPr>
+        <w:t xml:space="preserve"> register for an account and log in securely.</w:t>
       </w:r>
     </w:p>
     <w:p>
@@ -485,6 +497,7 @@
         </w:rPr>
         <w:t xml:space="preserve">Users </w:t>
       </w:r>
+      <w:proofErr w:type="gramStart"/>
       <w:r>
         <w:rPr>
           <w:rFonts w:ascii="system-ui" w:eastAsia="system-ui" w:hAnsi="system-ui" w:cs="system-ui"/>
@@ -499,7 +512,16 @@
           <w:sz w:val="28"/>
           <w:szCs w:val="28"/>
         </w:rPr>
-        <w:t xml:space="preserve"> able to search for national parks based on their current or specified location.</w:t>
+        <w:t xml:space="preserve"> able to</w:t>
+      </w:r>
+      <w:proofErr w:type="gramEnd"/>
+      <w:r>
+        <w:rPr>
+          <w:rFonts w:ascii="system-ui" w:eastAsia="system-ui" w:hAnsi="system-ui" w:cs="system-ui"/>
+          <w:sz w:val="28"/>
+          <w:szCs w:val="28"/>
+        </w:rPr>
+        <w:t xml:space="preserve"> search for national parks based on their current or specified location.</w:t>
       </w:r>
     </w:p>
     <w:p>
@@ -739,6 +761,7 @@
         </w:rPr>
         <w:t xml:space="preserve">Users </w:t>
       </w:r>
+      <w:proofErr w:type="gramStart"/>
       <w:r>
         <w:rPr>
           <w:rFonts w:ascii="system-ui" w:eastAsia="system-ui" w:hAnsi="system-ui" w:cs="system-ui"/>
@@ -753,7 +776,16 @@
           <w:sz w:val="28"/>
           <w:szCs w:val="28"/>
         </w:rPr>
-        <w:t xml:space="preserve"> able to apply filters to refine park search results based on their preferences, such as distance and specific weather conditions.</w:t>
+        <w:t xml:space="preserve"> able to</w:t>
+      </w:r>
+      <w:proofErr w:type="gramEnd"/>
+      <w:r>
+        <w:rPr>
+          <w:rFonts w:ascii="system-ui" w:eastAsia="system-ui" w:hAnsi="system-ui" w:cs="system-ui"/>
+          <w:sz w:val="28"/>
+          <w:szCs w:val="28"/>
+        </w:rPr>
+        <w:t xml:space="preserve"> apply filters to refine park search results based on their preferences, such as distance and specific weather conditions.</w:t>
       </w:r>
     </w:p>
     <w:p>
@@ -2139,8 +2171,18 @@
           <w:sz w:val="28"/>
           <w:szCs w:val="28"/>
         </w:rPr>
-        <w:t>Using CI/CD tools</w:t>
-      </w:r>
+        <w:t xml:space="preserve">Using CI/CD </w:t>
+      </w:r>
+      <w:proofErr w:type="gramStart"/>
+      <w:r>
+        <w:rPr>
+          <w:rFonts w:ascii="system-ui" w:eastAsia="system-ui" w:hAnsi="system-ui" w:cs="system-ui"/>
+          <w:sz w:val="28"/>
+          <w:szCs w:val="28"/>
+        </w:rPr>
+        <w:t>tools</w:t>
+      </w:r>
+      <w:proofErr w:type="gramEnd"/>
     </w:p>
     <w:p>
       <w:pPr>
@@ -2305,6 +2347,34 @@
     <w:p>
       <w:pPr>
         <w:spacing w:after="0"/>
+        <w:rPr>
+          <w:rFonts w:ascii="system-ui" w:eastAsia="system-ui" w:hAnsi="system-ui" w:cs="system-ui"/>
+          <w:sz w:val="28"/>
+          <w:szCs w:val="28"/>
+        </w:rPr>
+      </w:pPr>
+      <w:r>
+        <w:rPr>
+          <w:rFonts w:ascii="system-ui" w:eastAsia="system-ui" w:hAnsi="system-ui" w:cs="system-ui"/>
+          <w:sz w:val="28"/>
+          <w:szCs w:val="28"/>
+        </w:rPr>
+        <w:t xml:space="preserve">Hosting (on an AWS server) &amp; Using CI/CD </w:t>
+      </w:r>
+      <w:proofErr w:type="gramStart"/>
+      <w:r>
+        <w:rPr>
+          <w:rFonts w:ascii="system-ui" w:eastAsia="system-ui" w:hAnsi="system-ui" w:cs="system-ui"/>
+          <w:sz w:val="28"/>
+          <w:szCs w:val="28"/>
+        </w:rPr>
+        <w:t>tools</w:t>
+      </w:r>
+      <w:proofErr w:type="gramEnd"/>
+    </w:p>
+    <w:p>
+      <w:pPr>
+        <w:spacing w:after="0"/>
       </w:pPr>
       <w:r>
         <w:rPr>
@@ -2336,6 +2406,7 @@
           <w:szCs w:val="28"/>
         </w:rPr>
       </w:pPr>
+      <w:proofErr w:type="spellStart"/>
       <w:r>
         <w:rPr>
           <w:rFonts w:ascii="system-ui" w:eastAsia="system-ui" w:hAnsi="system-ui" w:cs="system-ui"/>
@@ -2344,7 +2415,18 @@
           <w:sz w:val="28"/>
           <w:szCs w:val="28"/>
         </w:rPr>
-        <w:t>Chunmei Zhang:</w:t>
+        <w:t>Chunmei</w:t>
+      </w:r>
+      <w:proofErr w:type="spellEnd"/>
+      <w:r>
+        <w:rPr>
+          <w:rFonts w:ascii="system-ui" w:eastAsia="system-ui" w:hAnsi="system-ui" w:cs="system-ui"/>
+          <w:b/>
+          <w:bCs/>
+          <w:sz w:val="28"/>
+          <w:szCs w:val="28"/>
+        </w:rPr>
+        <w:t xml:space="preserve"> Zhang:</w:t>
       </w:r>
     </w:p>
     <w:p>
@@ -2488,13 +2570,23 @@
         </w:rPr>
         <w:t xml:space="preserve">    </w:t>
       </w:r>
-      <w:r>
-        <w:rPr>
-          <w:rFonts w:ascii="system-ui" w:eastAsia="system-ui" w:hAnsi="system-ui" w:cs="system-ui"/>
-          <w:sz w:val="28"/>
-          <w:szCs w:val="28"/>
-        </w:rPr>
-        <w:t>OpenWeather API</w:t>
+      <w:proofErr w:type="spellStart"/>
+      <w:r>
+        <w:rPr>
+          <w:rFonts w:ascii="system-ui" w:eastAsia="system-ui" w:hAnsi="system-ui" w:cs="system-ui"/>
+          <w:sz w:val="28"/>
+          <w:szCs w:val="28"/>
+        </w:rPr>
+        <w:t>OpenWeather</w:t>
+      </w:r>
+      <w:proofErr w:type="spellEnd"/>
+      <w:r>
+        <w:rPr>
+          <w:rFonts w:ascii="system-ui" w:eastAsia="system-ui" w:hAnsi="system-ui" w:cs="system-ui"/>
+          <w:sz w:val="28"/>
+          <w:szCs w:val="28"/>
+        </w:rPr>
+        <w:t xml:space="preserve"> API</w:t>
       </w:r>
     </w:p>
     <w:p>
@@ -2556,7 +2648,7 @@
 </file>
 
 <file path=word/numbering.xml><?xml version="1.0" encoding="utf-8"?>
-<w:numbering xmlns:wpc="http://schemas.microsoft.com/office/word/2010/wordprocessingCanvas" xmlns:cx="http://schemas.microsoft.com/office/drawing/2014/chartex" xmlns:cx1="http://schemas.microsoft.com/office/drawing/2015/9/8/chartex" xmlns:cx2="http://schemas.microsoft.com/office/drawing/2015/10/21/chartex" xmlns:cx3="http://schemas.microsoft.com/office/drawing/2016/5/9/chartex" xmlns:cx4="http://schemas.microsoft.com/office/drawing/2016/5/10/chartex" xmlns:cx5="http://schemas.microsoft.com/office/drawing/2016/5/11/chartex" xmlns:cx6="http://schemas.microsoft.com/office/drawing/2016/5/12/chartex" xmlns:cx7="http://schemas.microsoft.com/office/drawing/2016/5/13/chartex" xmlns:cx8="http://schemas.microsoft.com/office/drawing/2016/5/14/chartex" xmlns:mc="http://schemas.openxmlformats.org/markup-compatibility/2006" xmlns:aink="http://schemas.microsoft.com/office/drawing/2016/ink" xmlns:am3d="http://schemas.microsoft.com/office/drawing/2017/model3d" xmlns:o="urn:schemas-microsoft-com:office:office" xmlns:r="http://schemas.openxmlformats.org/officeDocument/2006/relationships" xmlns:m="http://schemas.openxmlformats.org/officeDocument/2006/math" xmlns:v="urn:schemas-microsoft-com:vml" xmlns:wp14="http://schemas.microsoft.com/office/word/2010/wordprocessingDrawing" xmlns:wp="http://schemas.openxmlformats.org/drawingml/2006/wordprocessingDrawing" xmlns:w10="urn:schemas-microsoft-com:office:word" xmlns:w="http://schemas.openxmlformats.org/wordprocessingml/2006/main" xmlns:w14="http://schemas.microsoft.com/office/word/2010/wordml" xmlns:w15="http://schemas.microsoft.com/office/word/2012/wordml" xmlns:w16cex="http://schemas.microsoft.com/office/word/2018/wordml/cex" xmlns:w16cid="http://schemas.microsoft.com/office/word/2016/wordml/cid" xmlns:w16="http://schemas.microsoft.com/office/word/2018/wordml" xmlns:w16sdtdh="http://schemas.microsoft.com/office/word/2020/wordml/sdtdatahash" xmlns:w16se="http://schemas.microsoft.com/office/word/2015/wordml/symex" xmlns:wpg="http://schemas.microsoft.com/office/word/2010/wordprocessingGroup" xmlns:wpi="http://schemas.microsoft.com/office/word/2010/wordprocessingInk" xmlns:wne="http://schemas.microsoft.com/office/word/2006/wordml" xmlns:wps="http://schemas.microsoft.com/office/word/2010/wordprocessingShape" mc:Ignorable="w14 w15 w16se w16cid w16 w16cex w16sdtdh wp14">
+<w:numbering xmlns:wpc="http://schemas.microsoft.com/office/word/2010/wordprocessingCanvas" xmlns:cx="http://schemas.microsoft.com/office/drawing/2014/chartex" xmlns:cx1="http://schemas.microsoft.com/office/drawing/2015/9/8/chartex" xmlns:cx2="http://schemas.microsoft.com/office/drawing/2015/10/21/chartex" xmlns:cx3="http://schemas.microsoft.com/office/drawing/2016/5/9/chartex" xmlns:cx4="http://schemas.microsoft.com/office/drawing/2016/5/10/chartex" xmlns:cx5="http://schemas.microsoft.com/office/drawing/2016/5/11/chartex" xmlns:cx6="http://schemas.microsoft.com/office/drawing/2016/5/12/chartex" xmlns:cx7="http://schemas.microsoft.com/office/drawing/2016/5/13/chartex" xmlns:cx8="http://schemas.microsoft.com/office/drawing/2016/5/14/chartex" xmlns:mc="http://schemas.openxmlformats.org/markup-compatibility/2006" xmlns:aink="http://schemas.microsoft.com/office/drawing/2016/ink" xmlns:am3d="http://schemas.microsoft.com/office/drawing/2017/model3d" xmlns:o="urn:schemas-microsoft-com:office:office" xmlns:oel="http://schemas.microsoft.com/office/2019/extlst" xmlns:r="http://schemas.openxmlformats.org/officeDocument/2006/relationships" xmlns:m="http://schemas.openxmlformats.org/officeDocument/2006/math" xmlns:v="urn:schemas-microsoft-com:vml" xmlns:wp14="http://schemas.microsoft.com/office/word/2010/wordprocessingDrawing" xmlns:wp="http://schemas.openxmlformats.org/drawingml/2006/wordprocessingDrawing" xmlns:w10="urn:schemas-microsoft-com:office:word" xmlns:w="http://schemas.openxmlformats.org/wordprocessingml/2006/main" xmlns:w14="http://schemas.microsoft.com/office/word/2010/wordml" xmlns:w15="http://schemas.microsoft.com/office/word/2012/wordml" xmlns:w16cex="http://schemas.microsoft.com/office/word/2018/wordml/cex" xmlns:w16cid="http://schemas.microsoft.com/office/word/2016/wordml/cid" xmlns:w16="http://schemas.microsoft.com/office/word/2018/wordml" xmlns:w16sdtdh="http://schemas.microsoft.com/office/word/2020/wordml/sdtdatahash" xmlns:w16se="http://schemas.microsoft.com/office/word/2015/wordml/symex" xmlns:wpg="http://schemas.microsoft.com/office/word/2010/wordprocessingGroup" xmlns:wpi="http://schemas.microsoft.com/office/word/2010/wordprocessingInk" xmlns:wne="http://schemas.microsoft.com/office/word/2006/wordml" xmlns:wps="http://schemas.microsoft.com/office/word/2010/wordprocessingShape" mc:Ignorable="w14 w15 w16se w16cid w16 w16cex w16sdtdh wp14">
   <w:abstractNum w:abstractNumId="0" w15:restartNumberingAfterBreak="0">
     <w:nsid w:val="0C3E42EA"/>
     <w:multiLevelType w:val="hybridMultilevel"/>
@@ -3235,22 +3327,22 @@
       </w:rPr>
     </w:lvl>
   </w:abstractNum>
-  <w:num w:numId="1">
+  <w:num w:numId="1" w16cid:durableId="519660171">
     <w:abstractNumId w:val="3"/>
   </w:num>
-  <w:num w:numId="2">
+  <w:num w:numId="2" w16cid:durableId="31003097">
     <w:abstractNumId w:val="5"/>
   </w:num>
-  <w:num w:numId="3">
+  <w:num w:numId="3" w16cid:durableId="497379613">
     <w:abstractNumId w:val="0"/>
   </w:num>
-  <w:num w:numId="4">
+  <w:num w:numId="4" w16cid:durableId="2085953012">
     <w:abstractNumId w:val="4"/>
   </w:num>
-  <w:num w:numId="5">
+  <w:num w:numId="5" w16cid:durableId="1707874253">
     <w:abstractNumId w:val="1"/>
   </w:num>
-  <w:num w:numId="6">
+  <w:num w:numId="6" w16cid:durableId="1016883949">
     <w:abstractNumId w:val="2"/>
   </w:num>
 </w:numbering>
@@ -3379,6 +3471,7 @@
     <w:lsdException w:name="HTML Sample" w:semiHidden="1" w:unhideWhenUsed="1"/>
     <w:lsdException w:name="HTML Typewriter" w:semiHidden="1" w:unhideWhenUsed="1"/>
     <w:lsdException w:name="HTML Variable" w:semiHidden="1" w:unhideWhenUsed="1"/>
+    <w:lsdException w:name="Normal Table" w:semiHidden="1" w:unhideWhenUsed="1"/>
     <w:lsdException w:name="annotation subject" w:semiHidden="1" w:unhideWhenUsed="1"/>
     <w:lsdException w:name="No List" w:semiHidden="1" w:unhideWhenUsed="1"/>
     <w:lsdException w:name="Outline List 1" w:semiHidden="1" w:unhideWhenUsed="1"/>
@@ -3421,8 +3514,11 @@
     <w:lsdException w:name="Table Contemporary" w:semiHidden="1" w:unhideWhenUsed="1"/>
     <w:lsdException w:name="Table Elegant" w:semiHidden="1" w:unhideWhenUsed="1"/>
     <w:lsdException w:name="Table Professional" w:semiHidden="1" w:unhideWhenUsed="1"/>
+    <w:lsdException w:name="Table Subtle 1" w:semiHidden="1" w:unhideWhenUsed="1"/>
     <w:lsdException w:name="Table Subtle 2" w:semiHidden="1" w:unhideWhenUsed="1"/>
     <w:lsdException w:name="Table Web 1" w:semiHidden="1" w:unhideWhenUsed="1"/>
+    <w:lsdException w:name="Table Web 2" w:semiHidden="1" w:unhideWhenUsed="1"/>
+    <w:lsdException w:name="Table Web 3" w:semiHidden="1" w:unhideWhenUsed="1"/>
     <w:lsdException w:name="Balloon Text" w:semiHidden="1" w:unhideWhenUsed="1"/>
     <w:lsdException w:name="Table Grid" w:uiPriority="39"/>
     <w:lsdException w:name="Table Theme" w:semiHidden="1" w:unhideWhenUsed="1"/>

</xml_diff>